<commit_message>
Timeout timer and minor fixes
- Add timeout timer for transmissions (TIM7)
- Some minor optimizations and code style changes
- Documentation fix (timeouts)
</commit_message>
<xml_diff>
--- a/formats and protocols.docx
+++ b/formats and protocols.docx
@@ -2080,7 +2080,7 @@
           <w:rFonts w:ascii="Times New Roman" w:eastAsia="Times New Roman" w:hAnsi="Times New Roman" w:cs="Times New Roman"/>
           <w:sz w:val="24"/>
           <w:szCs w:val="24"/>
-          <w:lang w:eastAsia="ru-RU"/>
+          <w:lang w:val="en-US" w:eastAsia="ru-RU"/>
         </w:rPr>
       </w:pPr>
       <w:r>
@@ -2090,7 +2090,25 @@
           <w:szCs w:val="23"/>
           <w:lang w:eastAsia="ru-RU"/>
         </w:rPr>
-        <w:t>0хFE – ошибка передачи. Данные – код ошибки.</w:t>
+        <w:t xml:space="preserve">0хFE – </w:t>
+      </w:r>
+      <w:r>
+        <w:rPr>
+          <w:rFonts w:eastAsia="Times New Roman" w:cs="Arial"/>
+          <w:color w:val="000000"/>
+          <w:szCs w:val="23"/>
+          <w:lang w:eastAsia="ru-RU"/>
+        </w:rPr>
+        <w:t xml:space="preserve">таймаут </w:t>
+      </w:r>
+      <w:r>
+        <w:rPr>
+          <w:rFonts w:eastAsia="Times New Roman" w:cs="Arial"/>
+          <w:color w:val="000000"/>
+          <w:szCs w:val="23"/>
+          <w:lang w:eastAsia="ru-RU"/>
+        </w:rPr>
+        <w:t>передачи.</w:t>
       </w:r>
     </w:p>
     <w:p>
@@ -3077,7 +3095,6 @@
               </w:rPr>
               <w:t>Длина</w:t>
             </w:r>
-            <w:proofErr w:type="gramStart"/>
             <w:r>
               <w:rPr>
                 <w:sz w:val="20"/>
@@ -3132,7 +3149,6 @@
               </w:rPr>
               <w:t>)</w:t>
             </w:r>
-            <w:proofErr w:type="gramEnd"/>
           </w:p>
         </w:tc>
         <w:tc>
@@ -5435,7 +5451,7 @@
 </file>
 
 <file path=customXml/itemProps1.xml><?xml version="1.0" encoding="utf-8"?>
-<ds:datastoreItem xmlns:ds="http://schemas.openxmlformats.org/officeDocument/2006/customXml" ds:itemID="{522DC056-CC7B-410D-9A72-CBB30787B0E8}">
+<ds:datastoreItem xmlns:ds="http://schemas.openxmlformats.org/officeDocument/2006/customXml" ds:itemID="{FB6A8363-22A4-4C15-B8FF-400295B84F0A}">
   <ds:schemaRefs>
     <ds:schemaRef ds:uri="http://schemas.openxmlformats.org/officeDocument/2006/bibliography"/>
   </ds:schemaRefs>

</xml_diff>

<commit_message>
Fix index out of bounds error in SDADC For details, see wireless-comm-master/issue #1 - Documentation fix
</commit_message>
<xml_diff>
--- a/formats and protocols.docx
+++ b/formats and protocols.docx
@@ -1781,7 +1781,7 @@
           <w:szCs w:val="23"/>
           <w:lang w:eastAsia="ru-RU"/>
         </w:rPr>
-        <w:t>6</w:t>
+        <w:t>7</w:t>
       </w:r>
       <w:r>
         <w:rPr>
@@ -1856,15 +1856,6 @@
           <w:lang w:val="en-US" w:eastAsia="ru-RU"/>
         </w:rPr>
         <w:t>N</w:t>
-      </w:r>
-      <w:r>
-        <w:rPr>
-          <w:rFonts w:eastAsia="Times New Roman" w:cs="Arial"/>
-          <w:color w:val="000000"/>
-          <w:szCs w:val="23"/>
-          <w:lang w:eastAsia="ru-RU"/>
-        </w:rPr>
-        <w:t xml:space="preserve"> + 4</w:t>
       </w:r>
       <w:r>
         <w:rPr>
@@ -5448,7 +5439,7 @@
 </file>
 
 <file path=customXml/itemProps1.xml><?xml version="1.0" encoding="utf-8"?>
-<ds:datastoreItem xmlns:ds="http://schemas.openxmlformats.org/officeDocument/2006/customXml" ds:itemID="{6C7EDFFA-F894-431F-ADCF-026637EC92A0}">
+<ds:datastoreItem xmlns:ds="http://schemas.openxmlformats.org/officeDocument/2006/customXml" ds:itemID="{194F48BC-FC4F-490B-94E2-EC4CD38B4F11}">
   <ds:schemaRefs>
     <ds:schemaRef ds:uri="http://schemas.openxmlformats.org/officeDocument/2006/bibliography"/>
   </ds:schemaRefs>

</xml_diff>